<commit_message>
Help menu - web site
</commit_message>
<xml_diff>
--- a/External Resources/UserGuide.docx
+++ b/External Resources/UserGuide.docx
@@ -610,7 +610,7 @@
         <w:rPr>
           <w:lang w:val="en-US"/>
         </w:rPr>
-        <w:t>Information</w:t>
+        <w:t>Help</w:t>
       </w:r>
     </w:p>
     <w:p>
@@ -632,30 +632,52 @@
         <w:rPr>
           <w:lang w:val="en-US"/>
         </w:rPr>
-        <w:t xml:space="preserve">Download the latest version from: </w:t>
-      </w:r>
-      <w:hyperlink r:id="rId6" w:history="1">
-        <w:r>
-          <w:rPr>
-            <w:rStyle w:val="Hyperlink"/>
-            <w:lang w:val="en-US"/>
-          </w:rPr>
-          <w:t>quitrunningapps.noavis-dev.eu</w:t>
-        </w:r>
-      </w:hyperlink>
-      <w:r>
-        <w:rPr>
-          <w:lang w:val="en-US"/>
-        </w:rPr>
-        <w:t>.</w:t>
-      </w:r>
-    </w:p>
-    <w:p>
-      <w:pPr>
-        <w:rPr>
-          <w:lang w:val="en-US"/>
-        </w:rPr>
-      </w:pPr>
+        <w:t xml:space="preserve">This </w:t>
+      </w:r>
+      <w:r>
+        <w:rPr>
+          <w:lang w:val="en-US"/>
+        </w:rPr>
+        <w:t xml:space="preserve">User </w:t>
+      </w:r>
+      <w:r>
+        <w:rPr>
+          <w:lang w:val="en-US"/>
+        </w:rPr>
+        <w:t>G</w:t>
+      </w:r>
+      <w:r>
+        <w:rPr>
+          <w:lang w:val="en-US"/>
+        </w:rPr>
+        <w:t>uide can be opened from “Help \ User Guide” menu.</w:t>
+      </w:r>
+    </w:p>
+    <w:p>
+      <w:pPr>
+        <w:rPr>
+          <w:lang w:val="en-US"/>
+        </w:rPr>
+      </w:pPr>
+    </w:p>
+    <w:p>
+      <w:pPr>
+        <w:rPr>
+          <w:lang w:val="en-US"/>
+        </w:rPr>
+      </w:pPr>
+      <w:r>
+        <w:rPr>
+          <w:lang w:val="en-US"/>
+        </w:rPr>
+        <w:t>Download the latest version from</w:t>
+      </w:r>
+      <w:r>
+        <w:rPr>
+          <w:lang w:val="en-US"/>
+        </w:rPr>
+        <w:t xml:space="preserve"> the application web site. Web site can be opened from “Help \ Web Site” menu.</w:t>
+      </w:r>
     </w:p>
     <w:sectPr>
       <w:pgSz w:w="11906" w:h="16838"/>

</xml_diff>